<commit_message>
requisitos de sistema atualizacao 1
</commit_message>
<xml_diff>
--- a/Supporting Requirements.docx
+++ b/Supporting Requirements.docx
@@ -9,8 +9,6 @@
       <w:r>
         <w:t>Genesis firewave</w:t>
       </w:r>
-      <w:bookmarkStart w:id="0" w:name="_GoBack"/>
-      <w:bookmarkEnd w:id="0"/>
     </w:p>
     <w:p>
       <w:pPr>
@@ -73,8 +71,8 @@
       <w:pPr>
         <w:pStyle w:val="Ttulo1"/>
       </w:pPr>
-      <w:bookmarkStart w:id="1" w:name="_Toc436203377"/>
-      <w:bookmarkStart w:id="2" w:name="_Toc452813577"/>
+      <w:bookmarkStart w:id="0" w:name="_Toc436203377"/>
+      <w:bookmarkStart w:id="1" w:name="_Toc452813577"/>
       <w:r>
         <w:t>Introduction</w:t>
       </w:r>
@@ -149,15 +147,8 @@
         </w:rPr>
       </w:pPr>
     </w:p>
-    <w:p>
-      <w:pPr>
-        <w:rPr>
-          <w:lang w:val="pt-BR"/>
-        </w:rPr>
-      </w:pPr>
-    </w:p>
+    <w:bookmarkEnd w:id="0"/>
     <w:bookmarkEnd w:id="1"/>
-    <w:bookmarkEnd w:id="2"/>
     <w:p>
       <w:pPr>
         <w:pStyle w:val="Ttulo1"/>
@@ -276,6 +267,74 @@
     </w:p>
     <w:p>
       <w:pPr>
+        <w:pStyle w:val="Corpodetexto"/>
+        <w:ind w:left="0"/>
+        <w:rPr>
+          <w:lang w:val="pt-BR"/>
+        </w:rPr>
+      </w:pPr>
+      <w:r>
+        <w:rPr>
+          <w:lang w:val="pt-BR"/>
+        </w:rPr>
+        <w:t xml:space="preserve">O Sistema </w:t>
+      </w:r>
+      <w:r>
+        <w:rPr>
+          <w:lang w:val="pt-BR"/>
+        </w:rPr>
+        <w:t>contem</w:t>
+      </w:r>
+      <w:r>
+        <w:rPr>
+          <w:lang w:val="pt-BR"/>
+        </w:rPr>
+        <w:t xml:space="preserve"> uma interface bem simples e com poucos menus principais,</w:t>
+      </w:r>
+      <w:r>
+        <w:rPr>
+          <w:lang w:val="pt-BR"/>
+        </w:rPr>
+        <w:t xml:space="preserve"> </w:t>
+      </w:r>
+      <w:r>
+        <w:rPr>
+          <w:lang w:val="pt-BR"/>
+        </w:rPr>
+        <w:t>possu</w:t>
+      </w:r>
+      <w:r>
+        <w:rPr>
+          <w:lang w:val="pt-BR"/>
+        </w:rPr>
+        <w:t xml:space="preserve">íra também, nas futuras atualizações, vários </w:t>
+      </w:r>
+      <w:proofErr w:type="gramStart"/>
+      <w:r>
+        <w:rPr>
+          <w:lang w:val="pt-BR"/>
+        </w:rPr>
+        <w:t>sub menus</w:t>
+      </w:r>
+      <w:proofErr w:type="gramEnd"/>
+      <w:r>
+        <w:rPr>
+          <w:lang w:val="pt-BR"/>
+        </w:rPr>
+        <w:t xml:space="preserve"> que facilitaram o aprendizado do software. Sua usabilidade será “padrão”, como os outros editores de texto do mercado, mas terá suas peculiaridades que mostrarão seu diferencial.</w:t>
+      </w:r>
+    </w:p>
+    <w:p>
+      <w:pPr>
+        <w:pStyle w:val="Corpodetexto"/>
+        <w:ind w:left="0"/>
+        <w:rPr>
+          <w:lang w:val="pt-BR"/>
+        </w:rPr>
+      </w:pPr>
+    </w:p>
+    <w:p>
+      <w:pPr>
         <w:pStyle w:val="Ttulo2"/>
       </w:pPr>
       <w:r>
@@ -328,6 +387,114 @@
     </w:p>
     <w:p>
       <w:pPr>
+        <w:pStyle w:val="Corpodetexto"/>
+        <w:ind w:left="0"/>
+      </w:pPr>
+    </w:p>
+    <w:p>
+      <w:pPr>
+        <w:pStyle w:val="Corpodetexto"/>
+        <w:ind w:left="0"/>
+        <w:rPr>
+          <w:lang w:val="pt-BR"/>
+        </w:rPr>
+      </w:pPr>
+      <w:r>
+        <w:rPr>
+          <w:lang w:val="pt-BR"/>
+        </w:rPr>
+        <w:t xml:space="preserve">O Sistema pode ser utilizado sem </w:t>
+      </w:r>
+      <w:r>
+        <w:rPr>
+          <w:lang w:val="pt-BR"/>
+        </w:rPr>
+        <w:t xml:space="preserve">a </w:t>
+      </w:r>
+      <w:r>
+        <w:rPr>
+          <w:lang w:val="pt-BR"/>
+        </w:rPr>
+        <w:t>necessidade de</w:t>
+      </w:r>
+      <w:r>
+        <w:rPr>
+          <w:lang w:val="pt-BR"/>
+        </w:rPr>
+        <w:t xml:space="preserve"> internet, o mesmo possuirá um documento com possíveis erros que poderão ocorrer e também </w:t>
+      </w:r>
+      <w:proofErr w:type="gramStart"/>
+      <w:r>
+        <w:rPr>
+          <w:lang w:val="pt-BR"/>
+        </w:rPr>
+        <w:t>suas possíveis soluções, por ser bem leve ele não exige</w:t>
+      </w:r>
+      <w:proofErr w:type="gramEnd"/>
+      <w:r>
+        <w:rPr>
+          <w:lang w:val="pt-BR"/>
+        </w:rPr>
+        <w:t xml:space="preserve"> muito do sistema, logo diminuindo bastante a possibilidade de erro por sobrecarga</w:t>
+      </w:r>
+      <w:r>
+        <w:rPr>
+          <w:lang w:val="pt-BR"/>
+        </w:rPr>
+        <w:t xml:space="preserve">. O sistema possui a função de auto </w:t>
+      </w:r>
+      <w:proofErr w:type="spellStart"/>
+      <w:r>
+        <w:rPr>
+          <w:lang w:val="pt-BR"/>
+        </w:rPr>
+        <w:t>save</w:t>
+      </w:r>
+      <w:proofErr w:type="spellEnd"/>
+      <w:r>
+        <w:rPr>
+          <w:lang w:val="pt-BR"/>
+        </w:rPr>
+        <w:t>, para caso haja uma que</w:t>
+      </w:r>
+      <w:bookmarkStart w:id="2" w:name="_GoBack"/>
+      <w:bookmarkEnd w:id="2"/>
+      <w:r>
+        <w:rPr>
+          <w:lang w:val="pt-BR"/>
+        </w:rPr>
+        <w:t xml:space="preserve">da abrupta do sistema, assim garantido a não perda de dados. </w:t>
+      </w:r>
+    </w:p>
+    <w:p>
+      <w:pPr>
+        <w:pStyle w:val="Corpodetexto"/>
+        <w:ind w:left="0"/>
+        <w:rPr>
+          <w:lang w:val="pt-BR"/>
+        </w:rPr>
+      </w:pPr>
+      <w:r>
+        <w:rPr>
+          <w:lang w:val="pt-BR"/>
+        </w:rPr>
+        <w:t xml:space="preserve"> </w:t>
+      </w:r>
+      <w:r>
+        <w:rPr>
+          <w:lang w:val="pt-BR"/>
+        </w:rPr>
+        <w:t xml:space="preserve"> </w:t>
+      </w:r>
+      <w:r>
+        <w:rPr>
+          <w:lang w:val="pt-BR"/>
+        </w:rPr>
+        <w:t xml:space="preserve"> </w:t>
+      </w:r>
+    </w:p>
+    <w:p>
+      <w:pPr>
         <w:pStyle w:val="Ttulo2"/>
       </w:pPr>
       <w:r>
@@ -350,9 +517,56 @@
     </w:p>
     <w:p>
       <w:pPr>
+        <w:pStyle w:val="Corpodetexto"/>
+        <w:ind w:left="0"/>
+        <w:rPr>
+          <w:lang w:val="pt-BR"/>
+        </w:rPr>
+      </w:pPr>
+    </w:p>
+    <w:p>
+      <w:pPr>
+        <w:pStyle w:val="Corpodetexto"/>
+        <w:ind w:left="0"/>
+        <w:rPr>
+          <w:lang w:val="pt-BR"/>
+        </w:rPr>
+      </w:pPr>
+      <w:r>
+        <w:rPr>
+          <w:lang w:val="pt-BR"/>
+        </w:rPr>
+        <w:t>Possui um tempo de resposta quase que imediato para todas suas funç</w:t>
+      </w:r>
+      <w:r>
+        <w:rPr>
+          <w:lang w:val="pt-BR"/>
+        </w:rPr>
+        <w:t>ões, com um tempo razoável na sua inicialização e finalização.</w:t>
+      </w:r>
+    </w:p>
+    <w:p>
+      <w:pPr>
+        <w:pStyle w:val="Corpodetexto"/>
+        <w:rPr>
+          <w:lang w:val="pt-BR"/>
+        </w:rPr>
+      </w:pPr>
+    </w:p>
+    <w:p>
+      <w:pPr>
+        <w:pStyle w:val="Corpodetexto"/>
+        <w:rPr>
+          <w:lang w:val="pt-BR"/>
+        </w:rPr>
+      </w:pPr>
+    </w:p>
+    <w:p>
+      <w:pPr>
         <w:pStyle w:val="Ttulo2"/>
       </w:pPr>
       <w:r>
+        <w:lastRenderedPageBreak/>
         <w:t>Supportability</w:t>
       </w:r>
     </w:p>
@@ -1282,21 +1496,11 @@
           <w:r>
             <w:sym w:font="Symbol" w:char="F0D3"/>
           </w:r>
-          <w:r>
-            <w:fldChar w:fldCharType="begin"/>
-          </w:r>
-          <w:r>
-            <w:instrText xml:space="preserve"> DOCPROPERTY "Company"  \* MERGEFORMAT </w:instrText>
-          </w:r>
-          <w:r>
-            <w:fldChar w:fldCharType="separate"/>
-          </w:r>
-          <w:r>
-            <w:t>&lt;Company Name&gt;</w:t>
-          </w:r>
-          <w:r>
-            <w:fldChar w:fldCharType="end"/>
-          </w:r>
+          <w:fldSimple w:instr=" DOCPROPERTY &quot;Company&quot;  \* MERGEFORMAT ">
+            <w:r>
+              <w:t>&lt;Company Name&gt;</w:t>
+            </w:r>
+          </w:fldSimple>
           <w:r>
             <w:t xml:space="preserve">, </w:t>
           </w:r>
@@ -1360,7 +1564,7 @@
               <w:rStyle w:val="Nmerodepgina"/>
               <w:noProof/>
             </w:rPr>
-            <w:t>1</w:t>
+            <w:t>3</w:t>
           </w:r>
           <w:r>
             <w:rPr>
@@ -1485,21 +1689,11 @@
           <w:tcW w:w="6379" w:type="dxa"/>
         </w:tcPr>
         <w:p>
-          <w:r>
-            <w:fldChar w:fldCharType="begin"/>
-          </w:r>
-          <w:r>
-            <w:instrText xml:space="preserve"> TITLE  \* MERGEFORMAT </w:instrText>
-          </w:r>
-          <w:r>
-            <w:fldChar w:fldCharType="separate"/>
-          </w:r>
-          <w:r>
-            <w:t>Supporting Requirements</w:t>
-          </w:r>
-          <w:r>
-            <w:fldChar w:fldCharType="end"/>
-          </w:r>
+          <w:fldSimple w:instr=" TITLE  \* MERGEFORMAT ">
+            <w:r>
+              <w:t>Supporting Requirements</w:t>
+            </w:r>
+          </w:fldSimple>
           <w:r>
             <w:t xml:space="preserve"> Specification</w:t>
           </w:r>
@@ -1576,14 +1770,14 @@
         <v:path o:extrusionok="f" gradientshapeok="t" o:connecttype="rect"/>
         <o:lock v:ext="edit" aspectratio="t"/>
       </v:shapetype>
-      <v:shape id="_x0000_i1028" type="#_x0000_t75" style="width:29.05pt;height:27.75pt" o:bullet="t">
+      <v:shape id="_x0000_i1036" type="#_x0000_t75" style="width:29.05pt;height:27.75pt" o:bullet="t">
         <v:imagedata r:id="rId1" o:title="clip_image001"/>
       </v:shape>
     </w:pict>
   </w:numPicBullet>
   <w:numPicBullet w:numPicBulletId="1">
     <w:pict>
-      <v:shape id="_x0000_i1029" type="#_x0000_t75" style="width:31.05pt;height:29.7pt" o:bullet="t">
+      <v:shape id="_x0000_i1037" type="#_x0000_t75" style="width:31.05pt;height:29.7pt" o:bullet="t">
         <v:imagedata r:id="rId2" o:title="clip_image002"/>
       </v:shape>
     </w:pict>

</xml_diff>